<commit_message>
Added to a SQL/XSS report
</commit_message>
<xml_diff>
--- a/report/SQL_XSS_REPORT_sr.docx
+++ b/report/SQL_XSS_REPORT_sr.docx
@@ -269,11 +269,7 @@
           </w:pPr>
           <w:r>
             <w:rPr/>
-            <w:t xml:space="preserve">Autor: </w:t>
-          </w:r>
-          <w:r>
-            <w:rPr/>
-            <w:t>Aleksandar Ilic</w:t>
+            <w:t>Autor: Aleksandar Ilic</w:t>
           </w:r>
         </w:p>
         <w:p>
@@ -1547,7 +1543,15 @@
           </w:pPr>
           <w:r>
             <w:rPr/>
-            <w:t>Dodatno trebalo bi proveravati i oblik komentara na stranici knjige na kojoj se dodaje komentar jer je i tu moguce izvrsiti XSS napad kroz sam komentar (u zadatku je receno da se kod obezbedi samo na gore navedenim mestima ali i ovde postoji opasnost).</w:t>
+            <w:t>Dodatno trebalo bi proveravati i oblik komentara na stranici knjige na kojoj se dodaje komentar jer je i tu moguce izvrsiti XSS napad kroz sam komentar (</w:t>
+          </w:r>
+          <w:r>
+            <w:rPr/>
+            <w:t>ovo je popravljeno zamenom th:utext u th:text u book.html u delu koji se odnosi na komentare</w:t>
+          </w:r>
+          <w:r>
+            <w:rPr/>
+            <w:t>).</w:t>
           </w:r>
         </w:p>
         <w:p>
@@ -2966,15 +2970,15 @@
     </w:pPr>
     <w:rPr/>
   </w:style>
+  <w:style w:type="paragraph" w:styleId="FrameContents">
+    <w:name w:val="Frame Contents"/>
+    <w:basedOn w:val="Normal"/>
+    <w:qFormat/>
+    <w:pPr/>
+    <w:rPr/>
+  </w:style>
   <w:style w:type="paragraph" w:styleId="FrameContentsuser">
     <w:name w:val="Frame Contents (user)"/>
-    <w:basedOn w:val="Normal"/>
-    <w:qFormat/>
-    <w:pPr/>
-    <w:rPr/>
-  </w:style>
-  <w:style w:type="paragraph" w:styleId="FrameContents">
-    <w:name w:val="Frame Contents"/>
     <w:basedOn w:val="Normal"/>
     <w:qFormat/>
     <w:pPr/>

</xml_diff>